<commit_message>
- Added PostLibraryDocument functions - Update in documentation - Code cleaning
</commit_message>
<xml_diff>
--- a/AdobeESignWebAPI/Documentation/Adobe E-Sign documentation.docx
+++ b/AdobeESignWebAPI/Documentation/Adobe E-Sign documentation.docx
@@ -1027,6 +1027,38 @@
     </w:p>
     <w:p>
       <w:pPr>
+        <w:pStyle w:val="ListParagraph"/>
+        <w:numPr>
+          <w:ilvl w:val="0"/>
+          <w:numId w:val="1"/>
+        </w:numPr>
+        <w:rPr>
+          <w:lang w:val="en-US"/>
+        </w:rPr>
+      </w:pPr>
+      <w:r>
+        <w:rPr>
+          <w:lang w:val="en-US"/>
+        </w:rPr>
+        <w:t xml:space="preserve">After user signed the agreement, we can call the View Agreement API endpoint to view the signed document (just open the </w:t>
+      </w:r>
+      <w:proofErr w:type="spellStart"/>
+      <w:r>
+        <w:rPr>
+          <w:lang w:val="en-US"/>
+        </w:rPr>
+        <w:t>Url</w:t>
+      </w:r>
+      <w:proofErr w:type="spellEnd"/>
+      <w:r>
+        <w:rPr>
+          <w:lang w:val="en-US"/>
+        </w:rPr>
+        <w:t xml:space="preserve"> under DOUCMNENT type name, not MANAGE). </w:t>
+      </w:r>
+    </w:p>
+    <w:p>
+      <w:pPr>
         <w:rPr>
           <w:lang w:val="en-US"/>
         </w:rPr>
@@ -1075,19 +1107,7 @@
         <w:rPr>
           <w:lang w:val="en-US"/>
         </w:rPr>
-        <w:t xml:space="preserve">Adobe eSignature offer cheaper pricing plan which required USD 14.99 </w:t>
-      </w:r>
-      <w:r>
-        <w:rPr>
-          <w:lang w:val="en-US"/>
-        </w:rPr>
-        <w:t>monthly</w:t>
-      </w:r>
-      <w:r>
-        <w:rPr>
-          <w:lang w:val="en-US"/>
-        </w:rPr>
-        <w:t xml:space="preserve"> per business license.</w:t>
+        <w:t>Adobe eSignature offer cheaper pricing plan which required USD 14.99 monthly per business license.</w:t>
       </w:r>
     </w:p>
     <w:p>
@@ -1127,7 +1147,14 @@
         <w:rPr>
           <w:lang w:val="en-US"/>
         </w:rPr>
-        <w:t xml:space="preserve"> function. Besides, throughout the post agreement step, it must send out the agreement to user email.</w:t>
+        <w:t xml:space="preserve"> function. Besides, throughout the post agreement step, it must send out the agreement to user </w:t>
+      </w:r>
+      <w:r>
+        <w:rPr>
+          <w:lang w:val="en-US"/>
+        </w:rPr>
+        <w:lastRenderedPageBreak/>
+        <w:t>email.</w:t>
       </w:r>
       <w:r>
         <w:rPr>
@@ -1146,8 +1173,19 @@
         <w:rPr>
           <w:lang w:val="en-US"/>
         </w:rPr>
-        <w:lastRenderedPageBreak/>
-        <w:t xml:space="preserve">For authentication part the OAuth 2.0 will be problematic to implement in backend code, you may refer the link </w:t>
+        <w:t xml:space="preserve">For authentication part the OAuth will be </w:t>
+      </w:r>
+      <w:r>
+        <w:rPr>
+          <w:lang w:val="en-US"/>
+        </w:rPr>
+        <w:t>difficult</w:t>
+      </w:r>
+      <w:r>
+        <w:rPr>
+          <w:lang w:val="en-US"/>
+        </w:rPr>
+        <w:t xml:space="preserve"> to implement in backend code, you may refer the link </w:t>
       </w:r>
       <w:hyperlink r:id="rId9" w:history="1">
         <w:r>
@@ -1155,7 +1193,21 @@
             <w:rStyle w:val="Hyperlink"/>
             <w:lang w:val="en-US"/>
           </w:rPr>
-          <w:t>https://community.adobe.com/t5/adobe-acrobat-sign-discussions/help-with-oauth2/td-p/7063211</w:t>
+          <w:t>https://community.adobe.com/t5/adobe</w:t>
+        </w:r>
+        <w:r>
+          <w:rPr>
+            <w:rStyle w:val="Hyperlink"/>
+            <w:lang w:val="en-US"/>
+          </w:rPr>
+          <w:t>-</w:t>
+        </w:r>
+        <w:r>
+          <w:rPr>
+            <w:rStyle w:val="Hyperlink"/>
+            <w:lang w:val="en-US"/>
+          </w:rPr>
+          <w:t>acrobat-sign-discussions/help-with-oauth2/td-p/7063211</w:t>
         </w:r>
       </w:hyperlink>
       <w:r>
@@ -1704,6 +1756,7 @@
   <w:style w:type="character" w:default="1" w:styleId="DefaultParagraphFont">
     <w:name w:val="Default Paragraph Font"/>
     <w:uiPriority w:val="1"/>
+    <w:semiHidden/>
     <w:unhideWhenUsed/>
   </w:style>
   <w:style w:type="table" w:default="1" w:styleId="TableNormal">
@@ -1760,6 +1813,18 @@
       <w:ind w:left="720"/>
       <w:contextualSpacing/>
     </w:pPr>
+  </w:style>
+  <w:style w:type="character" w:styleId="FollowedHyperlink">
+    <w:name w:val="FollowedHyperlink"/>
+    <w:basedOn w:val="DefaultParagraphFont"/>
+    <w:uiPriority w:val="99"/>
+    <w:semiHidden/>
+    <w:unhideWhenUsed/>
+    <w:rsid w:val="00066750"/>
+    <w:rPr>
+      <w:color w:val="954F72" w:themeColor="followedHyperlink"/>
+      <w:u w:val="single"/>
+    </w:rPr>
   </w:style>
 </w:styles>
 </file>

</xml_diff>